<commit_message>
#549 asian and western font
</commit_message>
<xml_diff>
--- a/src/test/resources/template/render_tablev2.docx
+++ b/src/test/resources/template/render_tablev2.docx
@@ -15,31 +15,26 @@
     </w:p>
     <w:p/>
     <w:p>
+      <w:pPr>
+        <w:rPr>
+          <w:rFonts w:ascii="Monaco" w:eastAsia="微软雅黑" w:hAnsi="Monaco" w:cs="Times New Roman (正文 CS 字体)"/>
+        </w:rPr>
+      </w:pPr>
       <w:r>
         <w:rPr>
-          <w:rFonts w:hint="eastAsia"/>
+          <w:rFonts w:ascii="Monaco" w:eastAsia="微软雅黑" w:hAnsi="Monaco" w:cs="Times New Roman (正文 CS 字体)" w:hint="eastAsia"/>
         </w:rPr>
         <w:t>{</w:t>
       </w:r>
       <w:r>
-        <w:t>{</w:t>
-      </w:r>
-      <w:proofErr w:type="spellStart"/>
-      <w:r>
-        <w:t>no_data_table</w:t>
-      </w:r>
-      <w:proofErr w:type="spellEnd"/>
-      <w:r>
-        <w:t>}}</w:t>
+        <w:rPr>
+          <w:rFonts w:ascii="Monaco" w:eastAsia="微软雅黑" w:hAnsi="Monaco" w:cs="Times New Roman (正文 CS 字体)"/>
+        </w:rPr>
+        <w:t>{no_data_table}}</w:t>
       </w:r>
     </w:p>
     <w:p/>
     <w:p>
-      <w:pPr>
-        <w:rPr>
-          <w:rFonts w:hint="eastAsia"/>
-        </w:rPr>
-      </w:pPr>
       <w:r>
         <w:rPr>
           <w:rFonts w:hint="eastAsia"/>

</xml_diff>